<commit_message>
update projeto de pesquisa
</commit_message>
<xml_diff>
--- a/documents/Projeto de Pesquisa - TCC - MBA USP ESALQ.docx
+++ b/documents/Projeto de Pesquisa - TCC - MBA USP ESALQ.docx
@@ -691,6 +691,21 @@
       <w:pPr>
         <w:pStyle w:val="Normal"/>
         <w:jc w:val="both"/>
+        <w:rPr/>
+      </w:pPr>
+      <w:r>
+        <w:rPr>
+          <w:rFonts w:cs="Arial" w:ascii="Arial" w:hAnsi="Arial"/>
+          <w:sz w:val="22"/>
+          <w:szCs w:val="22"/>
+        </w:rPr>
+        <w:t>Este trabalho busca identificar padrões e perfis dentro das mulheres incluídas financeiramente, oferecendo assim insights valiosos sobre as variáveis que verdadeiramente impulsionam o empoderamento econômico.</w:t>
+      </w:r>
+    </w:p>
+    <w:p>
+      <w:pPr>
+        <w:pStyle w:val="Normal"/>
+        <w:jc w:val="both"/>
         <w:rPr>
           <w:rFonts w:ascii="Arial" w:hAnsi="Arial" w:cs="Arial"/>
           <w:sz w:val="22"/>
@@ -698,12 +713,59 @@
         </w:rPr>
       </w:pPr>
       <w:r>
+        <w:rPr/>
+      </w:r>
+    </w:p>
+    <w:p>
+      <w:pPr>
+        <w:pStyle w:val="Normal"/>
+        <w:jc w:val="both"/>
+        <w:rPr/>
+      </w:pPr>
+      <w:r>
         <w:rPr>
           <w:rFonts w:cs="Arial" w:ascii="Arial" w:hAnsi="Arial"/>
           <w:sz w:val="22"/>
           <w:szCs w:val="22"/>
         </w:rPr>
-        <w:t>Este trabalho busca identificar padrões e perfis dentro das mulheres incluídas financeiramente, oferecendo assim insights valiosos sobre as variáveis que verdadeiramente impulsionam o empoderamento econômico.</w:t>
+        <w:t>A inclusão financeira permite que o empoderamento econômico das mulheres seja uma importante ferramenta para as mesmas atingirem todo o seu potencial e avançar na conquista de direitos (FinEquity, 2021).</w:t>
+      </w:r>
+    </w:p>
+    <w:p>
+      <w:pPr>
+        <w:pStyle w:val="Normal"/>
+        <w:jc w:val="both"/>
+        <w:rPr>
+          <w:rFonts w:ascii="Arial" w:hAnsi="Arial" w:cs="Arial"/>
+          <w:sz w:val="22"/>
+          <w:szCs w:val="22"/>
+        </w:rPr>
+      </w:pPr>
+      <w:r>
+        <w:rPr/>
+      </w:r>
+    </w:p>
+    <w:p>
+      <w:pPr>
+        <w:pStyle w:val="Normal"/>
+        <w:jc w:val="both"/>
+        <w:rPr/>
+      </w:pPr>
+      <w:r>
+        <w:rPr>
+          <w:rFonts w:cs="Arial" w:ascii="Arial" w:hAnsi="Arial"/>
+          <w:sz w:val="22"/>
+          <w:szCs w:val="22"/>
+        </w:rPr>
+        <w:t xml:space="preserve">Para o Center for Financial Inclusion – Accion International (2021) a inclusão financeira esbarra em normas sociais que impedem com que as mulheres tenham autonomia sobre o próprio dinheiro. </w:t>
+      </w:r>
+      <w:r>
+        <w:rPr>
+          <w:rFonts w:cs="Arial" w:ascii="Arial" w:hAnsi="Arial"/>
+          <w:sz w:val="22"/>
+          <w:szCs w:val="22"/>
+        </w:rPr>
+        <w:t xml:space="preserve">A situação somente será alterada quando as normas sociais vigentes mudarem. Assim, faz-se necessário descobrir o que funciona e como, o que exige saber o que medir e acompanhar o seu histórico. </w:t>
       </w:r>
     </w:p>
     <w:p>
@@ -777,6 +839,91 @@
         <w:pStyle w:val="Normal"/>
         <w:spacing w:before="0" w:after="80"/>
         <w:jc w:val="both"/>
+        <w:rPr/>
+      </w:pPr>
+      <w:r>
+        <w:rPr>
+          <w:rFonts w:cs="Arial" w:ascii="Arial" w:hAnsi="Arial"/>
+          <w:b w:val="false"/>
+          <w:bCs w:val="false"/>
+          <w:sz w:val="22"/>
+          <w:szCs w:val="22"/>
+          <w:lang w:val="pt-BR"/>
+        </w:rPr>
+        <w:t xml:space="preserve">FinEquity et al. (2023) afirma que é difícil definir como medir o empoderamento econômico das mulheres quando ainda não há uma definição de quais indicadores refletem a inclusão financeira. Para resolver esse problema </w:t>
+      </w:r>
+      <w:r>
+        <w:rPr>
+          <w:rFonts w:cs="Arial" w:ascii="Arial" w:hAnsi="Arial"/>
+          <w:b w:val="false"/>
+          <w:bCs w:val="false"/>
+          <w:sz w:val="22"/>
+          <w:szCs w:val="22"/>
+          <w:lang w:val="pt-BR"/>
+        </w:rPr>
+        <w:t>o</w:t>
+      </w:r>
+      <w:r>
+        <w:rPr>
+          <w:rFonts w:cs="Arial" w:ascii="Arial" w:hAnsi="Arial"/>
+          <w:b w:val="false"/>
+          <w:bCs w:val="false"/>
+          <w:sz w:val="22"/>
+          <w:szCs w:val="22"/>
+          <w:lang w:val="pt-BR"/>
+        </w:rPr>
+        <w:t xml:space="preserve"> estudo </w:t>
+      </w:r>
+      <w:r>
+        <w:rPr>
+          <w:rFonts w:cs="Arial" w:ascii="Arial" w:hAnsi="Arial"/>
+          <w:b w:val="false"/>
+          <w:bCs w:val="false"/>
+          <w:sz w:val="22"/>
+          <w:szCs w:val="22"/>
+          <w:lang w:val="pt-BR"/>
+        </w:rPr>
+        <w:t>focou</w:t>
+      </w:r>
+      <w:r>
+        <w:rPr>
+          <w:rFonts w:cs="Arial" w:ascii="Arial" w:hAnsi="Arial"/>
+          <w:b w:val="false"/>
+          <w:bCs w:val="false"/>
+          <w:sz w:val="22"/>
+          <w:szCs w:val="22"/>
+          <w:lang w:val="pt-BR"/>
+        </w:rPr>
+        <w:t xml:space="preserve"> </w:t>
+      </w:r>
+      <w:r>
+        <w:rPr>
+          <w:rFonts w:cs="Arial" w:ascii="Arial" w:hAnsi="Arial"/>
+          <w:b w:val="false"/>
+          <w:bCs w:val="false"/>
+          <w:sz w:val="22"/>
+          <w:szCs w:val="22"/>
+          <w:lang w:val="pt-BR"/>
+        </w:rPr>
+        <w:t>n</w:t>
+      </w:r>
+      <w:r>
+        <w:rPr>
+          <w:rFonts w:cs="Arial" w:ascii="Arial" w:hAnsi="Arial"/>
+          <w:b w:val="false"/>
+          <w:bCs w:val="false"/>
+          <w:sz w:val="22"/>
+          <w:szCs w:val="22"/>
+          <w:lang w:val="pt-BR"/>
+        </w:rPr>
+        <w:t>os indicadores com maior consenso para entender os resultados da inclusão financeira e ajudar os tomadores de decisão a analisarem seus progressos.</w:t>
+      </w:r>
+    </w:p>
+    <w:p>
+      <w:pPr>
+        <w:pStyle w:val="Normal"/>
+        <w:spacing w:before="0" w:after="80"/>
+        <w:jc w:val="both"/>
         <w:rPr>
           <w:rFonts w:ascii="Arial" w:hAnsi="Arial" w:cs="Arial"/>
           <w:b w:val="false"/>
@@ -788,6 +935,17 @@
         </w:rPr>
       </w:pPr>
       <w:r>
+        <w:rPr/>
+      </w:r>
+    </w:p>
+    <w:p>
+      <w:pPr>
+        <w:pStyle w:val="Normal"/>
+        <w:spacing w:before="0" w:after="80"/>
+        <w:jc w:val="both"/>
+        <w:rPr/>
+      </w:pPr>
+      <w:r>
         <w:rPr>
           <w:rFonts w:cs="Arial" w:ascii="Arial" w:hAnsi="Arial"/>
           <w:b w:val="false"/>
@@ -796,7 +954,29 @@
           <w:szCs w:val="22"/>
           <w:lang w:val="pt-BR"/>
         </w:rPr>
-        <w:t>“</w:t>
+        <w:t xml:space="preserve">A presente pesquisa </w:t>
+      </w:r>
+      <w:r>
+        <w:rPr>
+          <w:rFonts w:cs="Arial" w:ascii="Arial" w:hAnsi="Arial"/>
+          <w:b w:val="false"/>
+          <w:bCs w:val="false"/>
+          <w:sz w:val="22"/>
+          <w:szCs w:val="22"/>
+          <w:lang w:val="pt-BR"/>
+        </w:rPr>
+        <w:t xml:space="preserve">visa suprir essa lacuna e </w:t>
+      </w:r>
+      <w:r>
+        <w:rPr>
+          <w:rFonts w:cs="Arial" w:ascii="Arial" w:hAnsi="Arial"/>
+          <w:b w:val="false"/>
+          <w:bCs w:val="false"/>
+          <w:sz w:val="22"/>
+          <w:szCs w:val="22"/>
+          <w:lang w:val="pt-BR"/>
+        </w:rPr>
+        <w:t>tem por objetivo responder à seguinte pergunta: “</w:t>
       </w:r>
       <w:r>
         <w:rPr>
@@ -883,6 +1063,126 @@
       <w:pPr>
         <w:pStyle w:val="Normal"/>
         <w:jc w:val="both"/>
+        <w:rPr/>
+      </w:pPr>
+      <w:r>
+        <w:rPr>
+          <w:rFonts w:cs="Arial" w:ascii="Arial" w:hAnsi="Arial"/>
+          <w:sz w:val="22"/>
+          <w:szCs w:val="22"/>
+        </w:rPr>
+        <w:t xml:space="preserve">Para </w:t>
+      </w:r>
+      <w:r>
+        <w:rPr>
+          <w:rFonts w:cs="Arial" w:ascii="Arial" w:hAnsi="Arial"/>
+          <w:sz w:val="22"/>
+          <w:szCs w:val="22"/>
+          <w:lang w:val="pt-BR"/>
+        </w:rPr>
+        <w:t>este</w:t>
+      </w:r>
+      <w:r>
+        <w:rPr>
+          <w:rFonts w:cs="Arial" w:ascii="Arial" w:hAnsi="Arial"/>
+          <w:sz w:val="22"/>
+          <w:szCs w:val="22"/>
+        </w:rPr>
+        <w:t xml:space="preserve"> trabalho será utilizada a base de dados Global Findex do World Bank, uma fonte  abrangente de dados sobre inclusão financeira. Especificamente serão utilizados dados sobre o Brasil </w:t>
+      </w:r>
+      <w:r>
+        <w:rPr>
+          <w:rFonts w:cs="Arial" w:ascii="Arial" w:hAnsi="Arial"/>
+          <w:sz w:val="22"/>
+          <w:szCs w:val="22"/>
+        </w:rPr>
+        <w:t>com</w:t>
+      </w:r>
+      <w:r>
+        <w:rPr>
+          <w:rFonts w:cs="Arial" w:ascii="Arial" w:hAnsi="Arial"/>
+          <w:sz w:val="22"/>
+          <w:szCs w:val="22"/>
+        </w:rPr>
+        <w:t xml:space="preserve"> granularidade de indivíduos </w:t>
+      </w:r>
+      <w:r>
+        <w:rPr>
+          <w:rFonts w:cs="Arial" w:ascii="Arial" w:hAnsi="Arial"/>
+          <w:sz w:val="22"/>
+          <w:szCs w:val="22"/>
+        </w:rPr>
+        <w:t xml:space="preserve">que estão </w:t>
+      </w:r>
+      <w:r>
+        <w:rPr>
+          <w:rFonts w:cs="Arial" w:ascii="Arial" w:hAnsi="Arial"/>
+          <w:sz w:val="22"/>
+          <w:szCs w:val="22"/>
+        </w:rPr>
+        <w:t xml:space="preserve">anonimizados. Ambos os gêneros responderam </w:t>
+      </w:r>
+      <w:r>
+        <w:rPr>
+          <w:rFonts w:cs="Arial" w:ascii="Arial" w:hAnsi="Arial"/>
+          <w:sz w:val="22"/>
+          <w:szCs w:val="22"/>
+        </w:rPr>
+        <w:t xml:space="preserve">as </w:t>
+      </w:r>
+      <w:r>
+        <w:rPr>
+          <w:rFonts w:cs="Arial" w:ascii="Arial" w:hAnsi="Arial"/>
+          <w:sz w:val="22"/>
+          <w:szCs w:val="22"/>
+        </w:rPr>
+        <w:t xml:space="preserve">questões </w:t>
+      </w:r>
+      <w:r>
+        <w:rPr>
+          <w:rFonts w:cs="Arial" w:ascii="Arial" w:hAnsi="Arial"/>
+          <w:sz w:val="22"/>
+          <w:szCs w:val="22"/>
+        </w:rPr>
+        <w:t>que possuem</w:t>
+      </w:r>
+      <w:r>
+        <w:rPr>
+          <w:rFonts w:cs="Arial" w:ascii="Arial" w:hAnsi="Arial"/>
+          <w:sz w:val="22"/>
+          <w:szCs w:val="22"/>
+        </w:rPr>
+        <w:t xml:space="preserve"> respostas </w:t>
+      </w:r>
+      <w:r>
+        <w:rPr>
+          <w:rFonts w:cs="Arial" w:ascii="Arial" w:hAnsi="Arial"/>
+          <w:sz w:val="22"/>
+          <w:szCs w:val="22"/>
+        </w:rPr>
+        <w:t xml:space="preserve">numéricas </w:t>
+      </w:r>
+      <w:r>
+        <w:rPr>
+          <w:rFonts w:cs="Arial" w:ascii="Arial" w:hAnsi="Arial"/>
+          <w:sz w:val="22"/>
+          <w:szCs w:val="22"/>
+        </w:rPr>
+        <w:t>categorizadas</w:t>
+      </w:r>
+      <w:r>
+        <w:rPr>
+          <w:rFonts w:cs="Arial" w:ascii="Arial" w:hAnsi="Arial"/>
+          <w:sz w:val="22"/>
+          <w:szCs w:val="22"/>
+        </w:rPr>
+        <w:t xml:space="preserve">. </w:t>
+      </w:r>
+    </w:p>
+    <w:p>
+      <w:pPr>
+        <w:pStyle w:val="Normal"/>
+        <w:jc w:val="both"/>
         <w:rPr>
           <w:rFonts w:ascii="Arial" w:hAnsi="Arial" w:cs="Arial"/>
           <w:sz w:val="22"/>
@@ -890,12 +1190,99 @@
         </w:rPr>
       </w:pPr>
       <w:r>
+        <w:rPr/>
+      </w:r>
+    </w:p>
+    <w:p>
+      <w:pPr>
+        <w:pStyle w:val="Normal"/>
+        <w:jc w:val="both"/>
+        <w:rPr/>
+      </w:pPr>
+      <w:r>
         <w:rPr>
           <w:rFonts w:cs="Arial" w:ascii="Arial" w:hAnsi="Arial"/>
           <w:sz w:val="22"/>
           <w:szCs w:val="22"/>
         </w:rPr>
-        <w:t>Para este trabalho será utilizada a base de dados Global Findex do World Bank, uma fonte  abrangente de dados sobre inclusão financeira. Especificamente serão utilizados dados sobre o Brasil. A coleta de dados será realizada por meio de consulta direta ao banco de dados do Global Findex.</w:t>
+        <w:t>A base de dados</w:t>
+      </w:r>
+      <w:r>
+        <w:rPr>
+          <w:rFonts w:cs="Arial" w:ascii="Arial" w:hAnsi="Arial"/>
+          <w:sz w:val="22"/>
+          <w:szCs w:val="22"/>
+        </w:rPr>
+        <w:t xml:space="preserve"> abrange </w:t>
+      </w:r>
+      <w:r>
+        <w:rPr>
+          <w:rFonts w:cs="Arial" w:ascii="Arial" w:hAnsi="Arial"/>
+          <w:sz w:val="22"/>
+          <w:szCs w:val="22"/>
+        </w:rPr>
+        <w:t>temas</w:t>
+      </w:r>
+      <w:r>
+        <w:rPr>
+          <w:rFonts w:cs="Arial" w:ascii="Arial" w:hAnsi="Arial"/>
+          <w:sz w:val="22"/>
+          <w:szCs w:val="22"/>
+        </w:rPr>
+        <w:t xml:space="preserve"> como posse de contas bancárias e serviços de dinheiro </w:t>
+      </w:r>
+      <w:r>
+        <w:rPr>
+          <w:rFonts w:cs="Arial" w:ascii="Arial" w:hAnsi="Arial"/>
+          <w:sz w:val="22"/>
+          <w:szCs w:val="22"/>
+        </w:rPr>
+        <w:t>via celular</w:t>
+      </w:r>
+      <w:r>
+        <w:rPr>
+          <w:rFonts w:cs="Arial" w:ascii="Arial" w:hAnsi="Arial"/>
+          <w:sz w:val="22"/>
+          <w:szCs w:val="22"/>
+        </w:rPr>
+        <w:t xml:space="preserve">, empréstimos de diferentes fontes, adoção de pagamentos digitais, poupança e investimentos, remessas e pagamentos governamentais. Além disso, a base de dados destaca a penetração da tecnologia digital na vida financeira, incluindo a posse de celulares e cartões de débito ou crédito. </w:t>
+      </w:r>
+    </w:p>
+    <w:p>
+      <w:pPr>
+        <w:pStyle w:val="Normal"/>
+        <w:jc w:val="both"/>
+        <w:rPr>
+          <w:rFonts w:ascii="Arial" w:hAnsi="Arial" w:cs="Arial"/>
+          <w:sz w:val="22"/>
+          <w:szCs w:val="22"/>
+        </w:rPr>
+      </w:pPr>
+      <w:r>
+        <w:rPr/>
+      </w:r>
+    </w:p>
+    <w:p>
+      <w:pPr>
+        <w:pStyle w:val="Normal"/>
+        <w:jc w:val="both"/>
+        <w:rPr/>
+      </w:pPr>
+      <w:r>
+        <w:rPr>
+          <w:rFonts w:cs="Arial" w:ascii="Arial" w:hAnsi="Arial"/>
+          <w:sz w:val="22"/>
+          <w:szCs w:val="22"/>
+        </w:rPr>
+        <w:t xml:space="preserve">Como ferramenta de análise será utilizada a linguagem Python e o método K-means será aplicado para agrupar os indivíduos da pesquisa em clusters distintos </w:t>
+      </w:r>
+      <w:r>
+        <w:rPr>
+          <w:rFonts w:cs="Arial" w:ascii="Arial" w:hAnsi="Arial"/>
+          <w:sz w:val="22"/>
+          <w:szCs w:val="22"/>
+        </w:rPr>
+        <w:t>e assim identificar os perfis e suas principais variáveis.</w:t>
       </w:r>
     </w:p>
     <w:p>
@@ -965,8 +1352,10 @@
       <w:r>
         <w:rPr>
           <w:rFonts w:cs="Arial" w:ascii="Arial" w:hAnsi="Arial"/>
-          <w:sz w:val="22"/>
-          <w:szCs w:val="22"/>
+          <w:i/>
+          <w:sz w:val="18"/>
+          <w:szCs w:val="18"/>
+          <w:lang w:val="pt-BR"/>
         </w:rPr>
       </w:r>
     </w:p>
@@ -974,11 +1363,7 @@
       <w:pPr>
         <w:pStyle w:val="Normal"/>
         <w:jc w:val="both"/>
-        <w:rPr>
-          <w:rFonts w:ascii="Arial" w:hAnsi="Arial" w:cs="Arial"/>
-          <w:sz w:val="22"/>
-          <w:szCs w:val="22"/>
-        </w:rPr>
+        <w:rPr/>
       </w:pPr>
       <w:r>
         <w:rPr>
@@ -986,26 +1371,23 @@
           <w:sz w:val="22"/>
           <w:szCs w:val="22"/>
         </w:rPr>
-        <w:t>Identificar clusters distintos de mulheres incluídas financeiramente no Brasil e revelar perfis específicos de grupos.</w:t>
+        <w:t>A análise</w:t>
       </w:r>
-    </w:p>
-    <w:p>
-      <w:pPr>
-        <w:pStyle w:val="Normal"/>
-        <w:jc w:val="both"/>
-        <w:rPr>
-          <w:rFonts w:ascii="Arial" w:hAnsi="Arial" w:cs="Arial"/>
-          <w:sz w:val="22"/>
-          <w:szCs w:val="22"/>
-        </w:rPr>
-      </w:pPr>
       <w:r>
         <w:rPr>
           <w:rFonts w:cs="Arial" w:ascii="Arial" w:hAnsi="Arial"/>
           <w:sz w:val="22"/>
           <w:szCs w:val="22"/>
         </w:rPr>
-        <w:t>Encontrar variáveis socioeconômicas, comportamentais e demográgicas que tenham forte correlação com o empoderamento econômico dentro de cada cluster.</w:t>
+        <w:t xml:space="preserve"> permitirá encontrar padrões de inclusão financeira entre diferentes grupos de homens e mulheres no Brasil, com base em suas características de acesso a serviços financeiros, poupança e participação econômica, utilizando a abordagem de análise de clusters nos dados do World Bank </w:t>
+      </w:r>
+      <w:r>
+        <w:rPr>
+          <w:rFonts w:cs="Arial" w:ascii="Arial" w:hAnsi="Arial"/>
+          <w:sz w:val="22"/>
+          <w:szCs w:val="22"/>
+        </w:rPr>
+        <w:t>Findex.</w:t>
       </w:r>
     </w:p>
     <w:p>
@@ -8570,7 +8952,7 @@
           <w:sz w:val="22"/>
           <w:szCs w:val="22"/>
         </w:rPr>
-        <w:t>Data2X, Financial Alliance for Women. 2020. A Data-Driven Path to Women’s Financial Inclusion: Insights from Financial Service Providers. Disponível em: &lt;</w:t>
+        <w:t>FinEquity. 2021. Measuring Women’s Economic Empowerment in Financial Inclusion: A Mapping of relevant measurement tools. Disponível em: &lt;</w:t>
       </w:r>
       <w:hyperlink r:id="rId3">
         <w:r>
@@ -8579,7 +8961,7 @@
             <w:sz w:val="22"/>
             <w:szCs w:val="22"/>
           </w:rPr>
-          <w:t>https://data2x.org/resource-center/a-data-driven-path-to-womens-financial-inclusion-insights-from-financial-service-providers/</w:t>
+          <w:t>https://www.findevgateway.org/publicacion/2021/01/measuring-womens-economic-empowerment-financial-inclusion</w:t>
         </w:r>
       </w:hyperlink>
       <w:r>
@@ -8618,71 +9000,19 @@
         <w:spacing w:lineRule="auto" w:line="240" w:before="0" w:after="0"/>
         <w:ind w:left="0" w:right="0" w:hanging="0"/>
         <w:jc w:val="left"/>
-        <w:rPr/>
+        <w:rPr>
+          <w:sz w:val="22"/>
+          <w:szCs w:val="22"/>
+        </w:rPr>
       </w:pPr>
       <w:r>
         <w:rPr>
           <w:sz w:val="22"/>
           <w:szCs w:val="22"/>
         </w:rPr>
-        <w:t>FinEquity. 2021. Measuring Women’s Economic Empowerment in Financial Inclusion: A Mapping of relevant measurement tools. Disponível em: &lt;</w:t>
+        <w:t>FinEquity, Center for Global Development, Data2X. 2023. Women’s Economic Empowerment (WEE) Measurement In Financial Inclusion. Disponível em: &lt;</w:t>
       </w:r>
       <w:hyperlink r:id="rId4">
-        <w:r>
-          <w:rPr>
-            <w:rStyle w:val="LinkdaInternet"/>
-            <w:sz w:val="22"/>
-            <w:szCs w:val="22"/>
-          </w:rPr>
-          <w:t>https://www.findevgateway.org/publicacion/2021/01/measuring-womens-economic-empowerment-financial-inclusion</w:t>
-        </w:r>
-      </w:hyperlink>
-      <w:r>
-        <w:rPr>
-          <w:sz w:val="22"/>
-          <w:szCs w:val="22"/>
-        </w:rPr>
-        <w:t>&gt;. Acesso em: 17 de outubro de 2023.</w:t>
-      </w:r>
-    </w:p>
-    <w:p>
-      <w:pPr>
-        <w:pStyle w:val="Normal"/>
-        <w:widowControl/>
-        <w:bidi w:val="0"/>
-        <w:spacing w:lineRule="auto" w:line="240" w:before="0" w:after="0"/>
-        <w:ind w:left="0" w:right="0" w:hanging="0"/>
-        <w:jc w:val="left"/>
-        <w:rPr>
-          <w:sz w:val="22"/>
-          <w:szCs w:val="22"/>
-        </w:rPr>
-      </w:pPr>
-      <w:r>
-        <w:rPr>
-          <w:sz w:val="22"/>
-          <w:szCs w:val="22"/>
-        </w:rPr>
-      </w:r>
-    </w:p>
-    <w:p>
-      <w:pPr>
-        <w:pStyle w:val="Normal"/>
-        <w:widowControl/>
-        <w:bidi w:val="0"/>
-        <w:spacing w:lineRule="auto" w:line="240" w:before="0" w:after="0"/>
-        <w:ind w:left="0" w:right="0" w:hanging="0"/>
-        <w:jc w:val="left"/>
-        <w:rPr/>
-      </w:pPr>
-      <w:r>
-        <w:rPr>
-          <w:sz w:val="22"/>
-          <w:szCs w:val="22"/>
-        </w:rPr>
-        <w:t>FinEquity, Center for Global Development, Data2X. 2023. Women’s Economic Empowerment (WEE) Measurement In Financial Inclusion. Disponível em: &lt;</w:t>
-      </w:r>
-      <w:hyperlink r:id="rId5">
         <w:r>
           <w:rPr>
             <w:rStyle w:val="LinkdaInternet"/>
@@ -8700,26 +9030,8 @@
         <w:t>&gt;. Acesso em: 17 de outubro de 2023.</w:t>
       </w:r>
     </w:p>
-    <w:p>
-      <w:pPr>
-        <w:pStyle w:val="Normal"/>
-        <w:widowControl/>
-        <w:bidi w:val="0"/>
-        <w:spacing w:lineRule="auto" w:line="240" w:before="0" w:after="0"/>
-        <w:ind w:left="0" w:right="0" w:hanging="0"/>
-        <w:jc w:val="left"/>
-        <w:rPr/>
-      </w:pPr>
-      <w:r>
-        <w:rPr>
-          <w:sz w:val="22"/>
-          <w:szCs w:val="22"/>
-        </w:rPr>
-        <w:t>Hendriks, S. 2019. The role of financial inclusion in driving women’s economic empowerment. Development in Practice 29 (8): 1029-1038.</w:t>
-      </w:r>
-    </w:p>
     <w:sectPr>
-      <w:headerReference w:type="default" r:id="rId6"/>
+      <w:headerReference w:type="default" r:id="rId5"/>
       <w:type w:val="nextPage"/>
       <w:pgSz w:w="11906" w:h="16838"/>
       <w:pgMar w:left="1418" w:right="1418" w:header="708" w:top="1418" w:footer="0" w:bottom="1418" w:gutter="0"/>
@@ -8745,7 +9057,7 @@
     </w:pPr>
     <w:r>
       <w:drawing>
-        <wp:anchor behindDoc="1" distT="0" distB="3810" distL="114300" distR="114300" simplePos="0" locked="0" layoutInCell="1" allowOverlap="1" relativeHeight="5">
+        <wp:anchor behindDoc="1" distT="0" distB="3810" distL="114300" distR="114300" simplePos="0" locked="0" layoutInCell="1" allowOverlap="1" relativeHeight="7">
           <wp:simplePos x="0" y="0"/>
           <wp:positionH relativeFrom="margin">
             <wp:posOffset>5100320</wp:posOffset>
@@ -8821,15 +9133,15 @@
       <mc:AlternateContent>
         <mc:Choice Requires="wps">
           <w:drawing>
-            <wp:anchor behindDoc="1" distT="0" distB="0" distL="114300" distR="114300" simplePos="0" locked="0" layoutInCell="1" allowOverlap="1" relativeHeight="3" wp14:anchorId="2D7C9B35">
+            <wp:anchor behindDoc="1" distT="0" distB="0" distL="114300" distR="114300" simplePos="0" locked="0" layoutInCell="1" allowOverlap="1" relativeHeight="4" wp14:anchorId="2D7C9B35">
               <wp:simplePos x="0" y="0"/>
               <wp:positionH relativeFrom="margin">
                 <wp:align>right</wp:align>
               </wp:positionH>
               <wp:positionV relativeFrom="paragraph">
-                <wp:posOffset>107315</wp:posOffset>
+                <wp:posOffset>109855</wp:posOffset>
               </wp:positionV>
-              <wp:extent cx="5755005" cy="2540"/>
+              <wp:extent cx="5756275" cy="3810"/>
               <wp:effectExtent l="0" t="0" r="0" b="0"/>
               <wp:wrapNone/>
               <wp:docPr id="2" name="Conector reto 1"/>
@@ -8840,7 +9152,7 @@
                     <wps:spPr>
                       <a:xfrm>
                         <a:off x="0" y="0"/>
-                        <a:ext cx="5754240" cy="1800"/>
+                        <a:ext cx="5755680" cy="720"/>
                       </a:xfrm>
                       <a:prstGeom prst="line">
                         <a:avLst/>
@@ -8867,7 +9179,7 @@
         </mc:Choice>
         <mc:Fallback>
           <w:pict>
-            <v:line id="shape_0" from="-8.65pt,8.45pt" to="444.4pt,8.55pt" ID="Conector reto 1" stroked="t" style="position:absolute;mso-position-horizontal:right;mso-position-horizontal-relative:margin" wp14:anchorId="2D7C9B35">
+            <v:line id="shape_0" from="-8.75pt,8.65pt" to="444.4pt,8.65pt" ID="Conector reto 1" stroked="t" style="position:absolute;mso-position-horizontal:right;mso-position-horizontal-relative:margin" wp14:anchorId="2D7C9B35">
               <v:stroke color="#595959" weight="3240" joinstyle="round" endcap="flat"/>
               <v:fill o:detectmouseclick="t" on="false"/>
             </v:line>
@@ -9651,6 +9963,42 @@
   </w:style>
   <w:style w:type="character" w:styleId="ListLabel8">
     <w:name w:val="ListLabel 8"/>
+    <w:qFormat/>
+    <w:rPr>
+      <w:sz w:val="22"/>
+      <w:szCs w:val="22"/>
+    </w:rPr>
+  </w:style>
+  <w:style w:type="character" w:styleId="ListLabel9">
+    <w:name w:val="ListLabel 9"/>
+    <w:qFormat/>
+    <w:rPr>
+      <w:rFonts w:ascii="Arial" w:hAnsi="Arial" w:cs="Arial"/>
+      <w:b/>
+      <w:sz w:val="22"/>
+      <w:szCs w:val="22"/>
+    </w:rPr>
+  </w:style>
+  <w:style w:type="character" w:styleId="ListLabel10">
+    <w:name w:val="ListLabel 10"/>
+    <w:qFormat/>
+    <w:rPr>
+      <w:sz w:val="22"/>
+      <w:szCs w:val="22"/>
+    </w:rPr>
+  </w:style>
+  <w:style w:type="character" w:styleId="ListLabel11">
+    <w:name w:val="ListLabel 11"/>
+    <w:qFormat/>
+    <w:rPr>
+      <w:rFonts w:ascii="Arial" w:hAnsi="Arial" w:cs="Arial"/>
+      <w:b/>
+      <w:sz w:val="22"/>
+      <w:szCs w:val="22"/>
+    </w:rPr>
+  </w:style>
+  <w:style w:type="character" w:styleId="ListLabel12">
+    <w:name w:val="ListLabel 12"/>
     <w:qFormat/>
     <w:rPr>
       <w:sz w:val="22"/>

</xml_diff>